<commit_message>
feat: add replacementColor option to patcher for black fill text
Add opt-in replacementColor option to patchDocument() that explicitly
sets <w:color> on runs receiving replacement text, overriding inherited
placeholder styling (e.g. gray). Bonterms source.json configs set this
to "000000" so filled values render in black.

Also fixes JSDoc comment that contained a glob path with */ which
prematurely closed the comment block when parsed by esbuild/tsx.
</commit_message>
<xml_diff>
--- a/templates/bonterms-mutual-nda/template.docx
+++ b/templates/bonterms-mutual-nda/template.docx
@@ -1,6 +1,6 @@
 
 <file path=word/document.xml><?xml version="1.0" encoding="utf-8"?>
-<w:document xmlns:mc="http://schemas.openxmlformats.org/markup-compatibility/2006" xmlns:r="http://schemas.openxmlformats.org/officeDocument/2006/relationships" xmlns:w="http://schemas.openxmlformats.org/wordprocessingml/2006/main" xmlns:w14="http://schemas.microsoft.com/office/word/2010/wordml" mc:Ignorable="w14 w15 w16se w16cid w16 w16cex w16sdtdh wp14">
+<w:document xmlns:wpc="http://schemas.microsoft.com/office/word/2010/wordprocessingCanvas" xmlns:cx="http://schemas.microsoft.com/office/drawing/2014/chartex" xmlns:cx1="http://schemas.microsoft.com/office/drawing/2015/9/8/chartex" xmlns:cx2="http://schemas.microsoft.com/office/drawing/2015/10/21/chartex" xmlns:cx3="http://schemas.microsoft.com/office/drawing/2016/5/9/chartex" xmlns:cx4="http://schemas.microsoft.com/office/drawing/2016/5/10/chartex" xmlns:cx5="http://schemas.microsoft.com/office/drawing/2016/5/11/chartex" xmlns:cx6="http://schemas.microsoft.com/office/drawing/2016/5/12/chartex" xmlns:cx7="http://schemas.microsoft.com/office/drawing/2016/5/13/chartex" xmlns:cx8="http://schemas.microsoft.com/office/drawing/2016/5/14/chartex" xmlns:mc="http://schemas.openxmlformats.org/markup-compatibility/2006" xmlns:aink="http://schemas.microsoft.com/office/drawing/2016/ink" xmlns:am3d="http://schemas.microsoft.com/office/drawing/2017/model3d" xmlns:o="urn:schemas-microsoft-com:office:office" xmlns:oel="http://schemas.microsoft.com/office/2019/extlst" xmlns:r="http://schemas.openxmlformats.org/officeDocument/2006/relationships" xmlns:m="http://schemas.openxmlformats.org/officeDocument/2006/math" xmlns:v="urn:schemas-microsoft-com:vml" xmlns:wp14="http://schemas.microsoft.com/office/word/2010/wordprocessingDrawing" xmlns:wp="http://schemas.openxmlformats.org/drawingml/2006/wordprocessingDrawing" xmlns:w10="urn:schemas-microsoft-com:office:word" xmlns:w="http://schemas.openxmlformats.org/wordprocessingml/2006/main" xmlns:w14="http://schemas.microsoft.com/office/word/2010/wordml" xmlns:w15="http://schemas.microsoft.com/office/word/2012/wordml" xmlns:w16cex="http://schemas.microsoft.com/office/word/2018/wordml/cex" xmlns:w16cid="http://schemas.microsoft.com/office/word/2016/wordml/cid" xmlns:w16="http://schemas.microsoft.com/office/word/2018/wordml" xmlns:w16du="http://schemas.microsoft.com/office/word/2023/wordml/word16du" xmlns:w16sdtdh="http://schemas.microsoft.com/office/word/2020/wordml/sdtdatahash" xmlns:w16se="http://schemas.microsoft.com/office/word/2015/wordml/symex" xmlns:wpg="http://schemas.microsoft.com/office/word/2010/wordprocessingGroup" xmlns:wpi="http://schemas.microsoft.com/office/word/2010/wordprocessingInk" xmlns:wne="http://schemas.microsoft.com/office/word/2006/wordml" xmlns:wps="http://schemas.microsoft.com/office/word/2010/wordprocessingShape" mc:Ignorable="w14 w15 w16se w16cid w16 w16cex w16sdtdh wp14">
   <w:body>
     <w:p>
       <w:pPr>
@@ -407,9 +407,11 @@
               <w:rPr>
                 <w:rFonts w:asciiTheme="majorHAnsi" w:eastAsia="Calibri" w:hAnsiTheme="majorHAnsi" w:cstheme="majorHAnsi"/>
                 <w:b/>
+                <w:i/>
+                <w:color w:val="000000" w:themeColor="background1" w:themeShade="80"/>
                 <w:sz w:val="20"/>
               </w:rPr>
-              <w:t xml:space="preserve">{purpose}</w:t>
+              <w:t>{purpose}</w:t>
             </w:r>
           </w:p>
         </w:tc>
@@ -467,9 +469,11 @@
               <w:rPr>
                 <w:rFonts w:asciiTheme="majorHAnsi" w:eastAsia="Calibri" w:hAnsiTheme="majorHAnsi" w:cstheme="majorHAnsi"/>
                 <w:b/>
+                <w:i/>
+                <w:color w:val="000000" w:themeColor="background1" w:themeShade="80"/>
                 <w:sz w:val="20"/>
               </w:rPr>
-              <w:t xml:space="preserve">{effective_date}</w:t>
+              <w:t>{effective_date}</w:t>
             </w:r>
           </w:p>
         </w:tc>
@@ -523,8 +527,19 @@
               <w:rPr>
                 <w:rFonts w:asciiTheme="majorHAnsi" w:eastAsia="Calibri" w:hAnsiTheme="majorHAnsi" w:cstheme="majorHAnsi"/>
                 <w:b/>
-              </w:rPr>
-              <w:t xml:space="preserve">{nda_term}</w:t>
+                <w:i/>
+                <w:color w:val="000000" w:themeColor="background1" w:themeShade="80"/>
+              </w:rPr>
+              <w:t>{nda_term}</w:t>
+            </w:r>
+            <w:r>
+              <w:rPr>
+                <w:rFonts w:asciiTheme="majorHAnsi" w:eastAsia="Calibri" w:hAnsiTheme="majorHAnsi" w:cstheme="majorHAnsi"/>
+                <w:b/>
+                <w:i/>
+                <w:color w:val="808080" w:themeColor="background1" w:themeShade="80"/>
+              </w:rPr>
+              <w:t xml:space="preserve"> </w:t>
             </w:r>
           </w:p>
         </w:tc>
@@ -587,8 +602,10 @@
               <w:rPr>
                 <w:rFonts w:asciiTheme="majorHAnsi" w:eastAsia="Calibri" w:hAnsiTheme="majorHAnsi" w:cstheme="majorHAnsi"/>
                 <w:b/>
-              </w:rPr>
-              <w:t xml:space="preserve">{confidentiality_period}</w:t>
+                <w:i/>
+                <w:color w:val="000000" w:themeColor="background1" w:themeShade="80"/>
+              </w:rPr>
+              <w:t>{confidentiality_period}</w:t>
             </w:r>
           </w:p>
         </w:tc>
@@ -643,8 +660,10 @@
               <w:rPr>
                 <w:rFonts w:asciiTheme="majorHAnsi" w:eastAsia="Calibri" w:hAnsiTheme="majorHAnsi" w:cstheme="majorHAnsi"/>
                 <w:b/>
-              </w:rPr>
-              <w:t xml:space="preserve">{governing_law}</w:t>
+                <w:i/>
+                <w:color w:val="000000" w:themeColor="background1" w:themeShade="80"/>
+              </w:rPr>
+              <w:t>{governing_law}</w:t>
             </w:r>
           </w:p>
         </w:tc>
@@ -698,8 +717,10 @@
               <w:rPr>
                 <w:rFonts w:asciiTheme="majorHAnsi" w:eastAsia="Calibri" w:hAnsiTheme="majorHAnsi" w:cstheme="majorHAnsi"/>
                 <w:b/>
-              </w:rPr>
-              <w:t xml:space="preserve">{courts}</w:t>
+                <w:i/>
+                <w:color w:val="000000" w:themeColor="background1" w:themeShade="80"/>
+              </w:rPr>
+              <w:t>{courts}</w:t>
             </w:r>
           </w:p>
         </w:tc>
@@ -1009,24 +1030,9 @@
                 <w:bCs/>
                 <w:sz w:val="18"/>
                 <w:szCs w:val="18"/>
-              </w:rPr>
-              <w:t>Party Name</w:t>
-            </w:r>
-            <w:r>
-              <w:rPr>
-                <w:rFonts w:asciiTheme="majorHAnsi" w:eastAsia="Calibri" w:hAnsiTheme="majorHAnsi" w:cstheme="majorHAnsi"/>
-                <w:sz w:val="18"/>
-                <w:szCs w:val="18"/>
-              </w:rPr>
-              <w:t>:</w:t>
-            </w:r>
-            <w:r>
-              <w:rPr>
-                <w:rFonts w:asciiTheme="majorHAnsi" w:eastAsia="Calibri" w:hAnsiTheme="majorHAnsi" w:cstheme="majorHAnsi"/>
-                <w:sz w:val="18"/>
-                <w:szCs w:val="18"/>
-              </w:rPr>
-              <w:t xml:space="preserve"> {party_1_name}</w:t>
+                <w:color w:val="000000"/>
+              </w:rPr>
+              <w:t>Party Name: {party_1_name}</w:t>
             </w:r>
           </w:p>
           <w:p>
@@ -1325,34 +1331,9 @@
                 <w:bCs/>
                 <w:sz w:val="18"/>
                 <w:szCs w:val="18"/>
-              </w:rPr>
-              <w:t>P</w:t>
-            </w:r>
-            <w:r>
-              <w:rPr>
-                <w:rFonts w:asciiTheme="majorHAnsi" w:eastAsia="Calibri" w:hAnsiTheme="majorHAnsi" w:cstheme="majorHAnsi"/>
-                <w:b/>
-                <w:bCs/>
-                <w:sz w:val="18"/>
-                <w:szCs w:val="18"/>
-              </w:rPr>
-              <w:t>arty Name</w:t>
-            </w:r>
-            <w:r>
-              <w:rPr>
-                <w:rFonts w:asciiTheme="majorHAnsi" w:eastAsia="Calibri" w:hAnsiTheme="majorHAnsi" w:cstheme="majorHAnsi"/>
-                <w:sz w:val="18"/>
-                <w:szCs w:val="18"/>
-              </w:rPr>
-              <w:t>:</w:t>
-            </w:r>
-            <w:r>
-              <w:rPr>
-                <w:rFonts w:asciiTheme="majorHAnsi" w:eastAsia="Calibri" w:hAnsiTheme="majorHAnsi" w:cstheme="majorHAnsi"/>
-                <w:sz w:val="18"/>
-                <w:szCs w:val="18"/>
-              </w:rPr>
-              <w:t xml:space="preserve"> {party_2_name}</w:t>
+                <w:color w:val="000000"/>
+              </w:rPr>
+              <w:t>Party Name: {party_2_name}</w:t>
             </w:r>
           </w:p>
           <w:p>
@@ -1705,7 +1686,7 @@
 </file>
 
 <file path=word/footer1.xml><?xml version="1.0" encoding="utf-8"?>
-<w:ftr xmlns:mc="http://schemas.openxmlformats.org/markup-compatibility/2006" xmlns:w="http://schemas.openxmlformats.org/wordprocessingml/2006/main" mc:Ignorable="w14 w15 w16se w16cid w16 w16cex w16sdtdh wp14">
+<w:ftr xmlns:wpc="http://schemas.microsoft.com/office/word/2010/wordprocessingCanvas" xmlns:cx="http://schemas.microsoft.com/office/drawing/2014/chartex" xmlns:cx1="http://schemas.microsoft.com/office/drawing/2015/9/8/chartex" xmlns:cx2="http://schemas.microsoft.com/office/drawing/2015/10/21/chartex" xmlns:cx3="http://schemas.microsoft.com/office/drawing/2016/5/9/chartex" xmlns:cx4="http://schemas.microsoft.com/office/drawing/2016/5/10/chartex" xmlns:cx5="http://schemas.microsoft.com/office/drawing/2016/5/11/chartex" xmlns:cx6="http://schemas.microsoft.com/office/drawing/2016/5/12/chartex" xmlns:cx7="http://schemas.microsoft.com/office/drawing/2016/5/13/chartex" xmlns:cx8="http://schemas.microsoft.com/office/drawing/2016/5/14/chartex" xmlns:mc="http://schemas.openxmlformats.org/markup-compatibility/2006" xmlns:aink="http://schemas.microsoft.com/office/drawing/2016/ink" xmlns:am3d="http://schemas.microsoft.com/office/drawing/2017/model3d" xmlns:o="urn:schemas-microsoft-com:office:office" xmlns:oel="http://schemas.microsoft.com/office/2019/extlst" xmlns:r="http://schemas.openxmlformats.org/officeDocument/2006/relationships" xmlns:m="http://schemas.openxmlformats.org/officeDocument/2006/math" xmlns:v="urn:schemas-microsoft-com:vml" xmlns:wp14="http://schemas.microsoft.com/office/word/2010/wordprocessingDrawing" xmlns:wp="http://schemas.openxmlformats.org/drawingml/2006/wordprocessingDrawing" xmlns:w10="urn:schemas-microsoft-com:office:word" xmlns:w="http://schemas.openxmlformats.org/wordprocessingml/2006/main" xmlns:w14="http://schemas.microsoft.com/office/word/2010/wordml" xmlns:w15="http://schemas.microsoft.com/office/word/2012/wordml" xmlns:w16cex="http://schemas.microsoft.com/office/word/2018/wordml/cex" xmlns:w16cid="http://schemas.microsoft.com/office/word/2016/wordml/cid" xmlns:w16="http://schemas.microsoft.com/office/word/2018/wordml" xmlns:w16du="http://schemas.microsoft.com/office/word/2023/wordml/word16du" xmlns:w16sdtdh="http://schemas.microsoft.com/office/word/2020/wordml/sdtdatahash" xmlns:w16se="http://schemas.microsoft.com/office/word/2015/wordml/symex" xmlns:wpg="http://schemas.microsoft.com/office/word/2010/wordprocessingGroup" xmlns:wpi="http://schemas.microsoft.com/office/word/2010/wordprocessingInk" xmlns:wne="http://schemas.microsoft.com/office/word/2006/wordml" xmlns:wps="http://schemas.microsoft.com/office/word/2010/wordprocessingShape" mc:Ignorable="w14 w15 w16se w16cid w16 w16cex w16sdtdh wp14">
   <w:p>
     <w:pPr/>
   </w:p>
@@ -1713,7 +1694,7 @@
 </file>
 
 <file path=word/footer2.xml><?xml version="1.0" encoding="utf-8"?>
-<w:ftr xmlns:mc="http://schemas.openxmlformats.org/markup-compatibility/2006" xmlns:w="http://schemas.openxmlformats.org/wordprocessingml/2006/main" mc:Ignorable="w14 w15 w16se w16cid w16 w16cex w16sdtdh wp14">
+<w:ftr xmlns:wpc="http://schemas.microsoft.com/office/word/2010/wordprocessingCanvas" xmlns:cx="http://schemas.microsoft.com/office/drawing/2014/chartex" xmlns:cx1="http://schemas.microsoft.com/office/drawing/2015/9/8/chartex" xmlns:cx2="http://schemas.microsoft.com/office/drawing/2015/10/21/chartex" xmlns:cx3="http://schemas.microsoft.com/office/drawing/2016/5/9/chartex" xmlns:cx4="http://schemas.microsoft.com/office/drawing/2016/5/10/chartex" xmlns:cx5="http://schemas.microsoft.com/office/drawing/2016/5/11/chartex" xmlns:cx6="http://schemas.microsoft.com/office/drawing/2016/5/12/chartex" xmlns:cx7="http://schemas.microsoft.com/office/drawing/2016/5/13/chartex" xmlns:cx8="http://schemas.microsoft.com/office/drawing/2016/5/14/chartex" xmlns:mc="http://schemas.openxmlformats.org/markup-compatibility/2006" xmlns:aink="http://schemas.microsoft.com/office/drawing/2016/ink" xmlns:am3d="http://schemas.microsoft.com/office/drawing/2017/model3d" xmlns:o="urn:schemas-microsoft-com:office:office" xmlns:oel="http://schemas.microsoft.com/office/2019/extlst" xmlns:r="http://schemas.openxmlformats.org/officeDocument/2006/relationships" xmlns:m="http://schemas.openxmlformats.org/officeDocument/2006/math" xmlns:v="urn:schemas-microsoft-com:vml" xmlns:wp14="http://schemas.microsoft.com/office/word/2010/wordprocessingDrawing" xmlns:wp="http://schemas.openxmlformats.org/drawingml/2006/wordprocessingDrawing" xmlns:w10="urn:schemas-microsoft-com:office:word" xmlns:w="http://schemas.openxmlformats.org/wordprocessingml/2006/main" xmlns:w14="http://schemas.microsoft.com/office/word/2010/wordml" xmlns:w15="http://schemas.microsoft.com/office/word/2012/wordml" xmlns:w16cex="http://schemas.microsoft.com/office/word/2018/wordml/cex" xmlns:w16cid="http://schemas.microsoft.com/office/word/2016/wordml/cid" xmlns:w16="http://schemas.microsoft.com/office/word/2018/wordml" xmlns:w16du="http://schemas.microsoft.com/office/word/2023/wordml/word16du" xmlns:w16sdtdh="http://schemas.microsoft.com/office/word/2020/wordml/sdtdatahash" xmlns:w16se="http://schemas.microsoft.com/office/word/2015/wordml/symex" xmlns:wpg="http://schemas.microsoft.com/office/word/2010/wordprocessingGroup" xmlns:wpi="http://schemas.microsoft.com/office/word/2010/wordprocessingInk" xmlns:wne="http://schemas.microsoft.com/office/word/2006/wordml" xmlns:wps="http://schemas.microsoft.com/office/word/2010/wordprocessingShape" mc:Ignorable="w14 w15 w16se w16cid w16 w16cex w16sdtdh wp14">
   <w:p>
     <w:pPr/>
   </w:p>
@@ -1751,7 +1732,7 @@
 </file>
 
 <file path=word/header2.xml><?xml version="1.0" encoding="utf-8"?>
-<w:hdr xmlns:mc="http://schemas.openxmlformats.org/markup-compatibility/2006" xmlns:w="http://schemas.openxmlformats.org/wordprocessingml/2006/main" mc:Ignorable="w14 w15 w16se w16cid w16 w16cex w16sdtdh wp14">
+<w:hdr xmlns:wpc="http://schemas.microsoft.com/office/word/2010/wordprocessingCanvas" xmlns:cx="http://schemas.microsoft.com/office/drawing/2014/chartex" xmlns:cx1="http://schemas.microsoft.com/office/drawing/2015/9/8/chartex" xmlns:cx2="http://schemas.microsoft.com/office/drawing/2015/10/21/chartex" xmlns:cx3="http://schemas.microsoft.com/office/drawing/2016/5/9/chartex" xmlns:cx4="http://schemas.microsoft.com/office/drawing/2016/5/10/chartex" xmlns:cx5="http://schemas.microsoft.com/office/drawing/2016/5/11/chartex" xmlns:cx6="http://schemas.microsoft.com/office/drawing/2016/5/12/chartex" xmlns:cx7="http://schemas.microsoft.com/office/drawing/2016/5/13/chartex" xmlns:cx8="http://schemas.microsoft.com/office/drawing/2016/5/14/chartex" xmlns:mc="http://schemas.openxmlformats.org/markup-compatibility/2006" xmlns:aink="http://schemas.microsoft.com/office/drawing/2016/ink" xmlns:am3d="http://schemas.microsoft.com/office/drawing/2017/model3d" xmlns:o="urn:schemas-microsoft-com:office:office" xmlns:oel="http://schemas.microsoft.com/office/2019/extlst" xmlns:r="http://schemas.openxmlformats.org/officeDocument/2006/relationships" xmlns:m="http://schemas.openxmlformats.org/officeDocument/2006/math" xmlns:v="urn:schemas-microsoft-com:vml" xmlns:wp14="http://schemas.microsoft.com/office/word/2010/wordprocessingDrawing" xmlns:wp="http://schemas.openxmlformats.org/drawingml/2006/wordprocessingDrawing" xmlns:w10="urn:schemas-microsoft-com:office:word" xmlns:w="http://schemas.openxmlformats.org/wordprocessingml/2006/main" xmlns:w14="http://schemas.microsoft.com/office/word/2010/wordml" xmlns:w15="http://schemas.microsoft.com/office/word/2012/wordml" xmlns:w16cex="http://schemas.microsoft.com/office/word/2018/wordml/cex" xmlns:w16cid="http://schemas.microsoft.com/office/word/2016/wordml/cid" xmlns:w16="http://schemas.microsoft.com/office/word/2018/wordml" xmlns:w16du="http://schemas.microsoft.com/office/word/2023/wordml/word16du" xmlns:w16sdtdh="http://schemas.microsoft.com/office/word/2020/wordml/sdtdatahash" xmlns:w16se="http://schemas.microsoft.com/office/word/2015/wordml/symex" xmlns:wpg="http://schemas.microsoft.com/office/word/2010/wordprocessingGroup" xmlns:wpi="http://schemas.microsoft.com/office/word/2010/wordprocessingInk" xmlns:wne="http://schemas.microsoft.com/office/word/2006/wordml" xmlns:wps="http://schemas.microsoft.com/office/word/2010/wordprocessingShape" mc:Ignorable="w14 w15 w16se w16cid w16 w16cex w16sdtdh wp14">
   <w:p>
     <w:pPr/>
   </w:p>

</xml_diff>